<commit_message>
lab14 updated. All lads completed
</commit_message>
<xml_diff>
--- a/src/cs463lab11_RecursionAnalysis/Recursion_Analysis.docx
+++ b/src/cs463lab11_RecursionAnalysis/Recursion_Analysis.docx
@@ -386,8 +386,6 @@
         </w:rPr>
         <w:t>C</w:t>
       </w:r>
-      <w:bookmarkStart w:id="0" w:name="_GoBack"/>
-      <w:bookmarkEnd w:id="0"/>
       <w:r>
         <w:rPr>
           <w:rFonts w:hint="eastAsia" w:hAnsi="MS UI Gothic" w:eastAsia="MS UI Gothic" w:cs="MS UI Gothic" w:asciiTheme="minorAscii"/>
@@ -802,6 +800,8 @@
         </w:rPr>
         <w:t xml:space="preserve"> </w:t>
       </w:r>
+      <w:bookmarkStart w:id="0" w:name="_GoBack"/>
+      <w:bookmarkEnd w:id="0"/>
       <w:r>
         <w:rPr>
           <w:rFonts w:hint="eastAsia" w:hAnsi="MS UI Gothic" w:eastAsia="MS UI Gothic" w:cs="MS UI Gothic" w:asciiTheme="minorAscii"/>
@@ -1543,6 +1543,7 @@
     <w:p>
       <w:pPr>
         <w:numPr>
+          <w:ilvl w:val="0"/>
           <w:numId w:val="0"/>
         </w:numPr>
         <w:ind w:leftChars="0"/>
@@ -1602,6 +1603,7 @@
     <w:p>
       <w:pPr>
         <w:numPr>
+          <w:ilvl w:val="0"/>
           <w:numId w:val="0"/>
         </w:numPr>
         <w:ind w:leftChars="0"/>
@@ -1629,6 +1631,7 @@
     <w:p>
       <w:pPr>
         <w:numPr>
+          <w:ilvl w:val="0"/>
           <w:numId w:val="0"/>
         </w:numPr>
         <w:ind w:leftChars="0"/>
@@ -1656,6 +1659,7 @@
     <w:p>
       <w:pPr>
         <w:numPr>
+          <w:ilvl w:val="0"/>
           <w:numId w:val="0"/>
         </w:numPr>
         <w:ind w:leftChars="0" w:firstLine="420" w:firstLineChars="0"/>
@@ -1683,6 +1687,7 @@
     <w:p>
       <w:pPr>
         <w:numPr>
+          <w:ilvl w:val="0"/>
           <w:numId w:val="0"/>
         </w:numPr>
         <w:ind w:firstLine="1650" w:firstLineChars="750"/>
@@ -1710,6 +1715,7 @@
     <w:p>
       <w:pPr>
         <w:numPr>
+          <w:ilvl w:val="0"/>
           <w:numId w:val="0"/>
         </w:numPr>
         <w:ind w:firstLine="1650" w:firstLineChars="750"/>
@@ -1737,6 +1743,7 @@
     <w:p>
       <w:pPr>
         <w:numPr>
+          <w:ilvl w:val="0"/>
           <w:numId w:val="0"/>
         </w:numPr>
         <w:ind w:firstLine="1650" w:firstLineChars="750"/>
@@ -1759,33 +1766,6 @@
           <w:lang w:val="en-US"/>
         </w:rPr>
         <w:t>= 2^(n-1)*T(1)+2^(n-2)k+...+k</w:t>
-      </w:r>
-    </w:p>
-    <w:p>
-      <w:pPr>
-        <w:numPr>
-          <w:numId w:val="0"/>
-        </w:numPr>
-        <w:ind w:firstLine="420" w:firstLineChars="0"/>
-        <w:rPr>
-          <w:rFonts w:hint="default" w:hAnsi="MS UI Gothic" w:eastAsia="MS UI Gothic" w:cs="MS UI Gothic" w:asciiTheme="minorAscii"/>
-          <w:b w:val="0"/>
-          <w:bCs w:val="0"/>
-          <w:sz w:val="22"/>
-          <w:szCs w:val="28"/>
-          <w:lang w:val="en-US"/>
-        </w:rPr>
-      </w:pPr>
-      <w:r>
-        <w:rPr>
-          <w:rFonts w:hint="default" w:hAnsi="MS UI Gothic" w:eastAsia="MS UI Gothic" w:cs="MS UI Gothic" w:asciiTheme="minorAscii"/>
-          <w:b w:val="0"/>
-          <w:bCs w:val="0"/>
-          <w:sz w:val="22"/>
-          <w:szCs w:val="28"/>
-          <w:lang w:val="en-US"/>
-        </w:rPr>
-        <w:t>-&gt; Since the time required for base case is k, then T(n) = (2^(n-1)+2^(n-2)+...+2^0)k</w:t>
       </w:r>
     </w:p>
     <w:p>
@@ -1813,7 +1793,7 @@
           <w:szCs w:val="28"/>
           <w:lang w:val="en-US"/>
         </w:rPr>
-        <w:t>-&gt; 2T(n)= (2^n+2^(n-1)+...+2^0)k</w:t>
+        <w:t>-&gt; Since the time required for base case is k, then T(n) = (2^(n-1)+2^(n-2)+...+2^0)k</w:t>
       </w:r>
     </w:p>
     <w:p>
@@ -1841,7 +1821,7 @@
           <w:szCs w:val="28"/>
           <w:lang w:val="en-US"/>
         </w:rPr>
-        <w:t>-&gt; 2T(n)-T(n) = T(n) = (2^n - 1)k</w:t>
+        <w:t>-&gt; 2T(n)= (2^n+2^(n-1)+...+2)k</w:t>
       </w:r>
     </w:p>
     <w:p>
@@ -1850,6 +1830,7 @@
           <w:ilvl w:val="0"/>
           <w:numId w:val="0"/>
         </w:numPr>
+        <w:ind w:firstLine="420" w:firstLineChars="0"/>
         <w:rPr>
           <w:rFonts w:hint="default" w:hAnsi="MS UI Gothic" w:eastAsia="MS UI Gothic" w:cs="MS UI Gothic" w:asciiTheme="minorAscii"/>
           <w:b w:val="0"/>
@@ -1868,12 +1849,40 @@
           <w:szCs w:val="28"/>
           <w:lang w:val="en-US"/>
         </w:rPr>
+        <w:t>-&gt; 2T(n)-T(n) = T(n) = (2^n - 1)k</w:t>
+      </w:r>
+    </w:p>
+    <w:p>
+      <w:pPr>
+        <w:numPr>
+          <w:ilvl w:val="0"/>
+          <w:numId w:val="0"/>
+        </w:numPr>
+        <w:rPr>
+          <w:rFonts w:hint="default" w:hAnsi="MS UI Gothic" w:eastAsia="MS UI Gothic" w:cs="MS UI Gothic" w:asciiTheme="minorAscii"/>
+          <w:b w:val="0"/>
+          <w:bCs w:val="0"/>
+          <w:sz w:val="22"/>
+          <w:szCs w:val="28"/>
+          <w:lang w:val="en-US"/>
+        </w:rPr>
+      </w:pPr>
+      <w:r>
+        <w:rPr>
+          <w:rFonts w:hint="default" w:hAnsi="MS UI Gothic" w:eastAsia="MS UI Gothic" w:cs="MS UI Gothic" w:asciiTheme="minorAscii"/>
+          <w:b w:val="0"/>
+          <w:bCs w:val="0"/>
+          <w:sz w:val="22"/>
+          <w:szCs w:val="28"/>
+          <w:lang w:val="en-US"/>
+        </w:rPr>
         <w:t>- So the time complexity = O(2^n)</w:t>
       </w:r>
     </w:p>
     <w:p>
       <w:pPr>
         <w:numPr>
+          <w:ilvl w:val="0"/>
           <w:numId w:val="0"/>
         </w:numPr>
         <w:ind w:firstLine="420" w:firstLineChars="0"/>
@@ -1890,6 +1899,7 @@
     <w:p>
       <w:pPr>
         <w:numPr>
+          <w:ilvl w:val="0"/>
           <w:numId w:val="0"/>
         </w:numPr>
         <w:ind w:firstLine="1650" w:firstLineChars="750"/>
@@ -2071,7 +2081,7 @@
     <w:lsdException w:unhideWhenUsed="0" w:uiPriority="0" w:semiHidden="0" w:name="HTML Sample"/>
     <w:lsdException w:unhideWhenUsed="0" w:uiPriority="0" w:semiHidden="0" w:name="HTML Typewriter"/>
     <w:lsdException w:unhideWhenUsed="0" w:uiPriority="0" w:semiHidden="0" w:name="HTML Variable"/>
-    <w:lsdException w:unhideWhenUsed="0" w:uiPriority="0" w:name="Normal Table"/>
+    <w:lsdException w:qFormat="1" w:unhideWhenUsed="0" w:uiPriority="0" w:name="Normal Table"/>
     <w:lsdException w:unhideWhenUsed="0" w:uiPriority="0" w:semiHidden="0" w:name="annotation subject"/>
     <w:lsdException w:unhideWhenUsed="0" w:uiPriority="0" w:semiHidden="0" w:name="Table Simple 1"/>
     <w:lsdException w:unhideWhenUsed="0" w:uiPriority="0" w:semiHidden="0" w:name="Table Simple 2"/>
@@ -2242,6 +2252,7 @@
   <w:style w:type="table" w:default="1" w:styleId="2">
     <w:name w:val="Normal Table"/>
     <w:semiHidden/>
+    <w:qFormat/>
     <w:uiPriority w:val="0"/>
     <w:tblPr>
       <w:tblCellMar>

</xml_diff>